<commit_message>
Added PPT and SVG of Revised Business Process
I added the PPT for tomorrow as well as an SVG file with the
revised business process to provide better quality in tomorrow's
report.
</commit_message>
<xml_diff>
--- a/SPSWENG_SystemScape_CAI-STASRSDocument_v1.docx
+++ b/SPSWENG_SystemScape_CAI-STASRSDocument_v1.docx
@@ -315,7 +315,7 @@
           <v:shape id="_x0000_i1025" type="#_x0000_t75" style="width:47.25pt;height:47.25pt" o:ole="">
             <v:imagedata r:id="rId8" o:title=""/>
           </v:shape>
-          <o:OLEObject Type="Embed" ProgID="Unknown" ShapeID="_x0000_i1025" DrawAspect="Content" ObjectID="_1484322077" r:id="rId9"/>
+          <o:OLEObject Type="Embed" ProgID="Unknown" ShapeID="_x0000_i1025" DrawAspect="Content" ObjectID="_1484332320" r:id="rId9"/>
         </w:object>
       </w:r>
     </w:p>
@@ -10289,6 +10289,7 @@
                 <w:sz w:val="20"/>
               </w:rPr>
             </w:pPr>
+            <w:bookmarkStart w:id="0" w:name="_GoBack"/>
             <w:r>
               <w:rPr>
                 <w:rFonts w:ascii="Verdana" w:eastAsia="Calibri" w:hAnsi="Verdana" w:cs="Calibri"/>
@@ -10797,11 +10798,9 @@
           </w:p>
         </w:tc>
       </w:tr>
+      <w:bookmarkEnd w:id="0"/>
     </w:tbl>
-    <w:p>
-      <w:bookmarkStart w:id="0" w:name="_GoBack"/>
-      <w:bookmarkEnd w:id="0"/>
-    </w:p>
+    <w:p/>
     <w:sectPr>
       <w:footerReference w:type="default" r:id="rId10"/>
       <w:pgSz w:w="12240" w:h="15840"/>
@@ -15573,6 +15572,36 @@
       <w:lang w:val="en-PH"/>
     </w:rPr>
   </w:style>
+  <w:style w:type="paragraph" w:styleId="BalloonText">
+    <w:name w:val="Balloon Text"/>
+    <w:basedOn w:val="Normal"/>
+    <w:link w:val="BalloonTextChar"/>
+    <w:uiPriority w:val="99"/>
+    <w:semiHidden/>
+    <w:unhideWhenUsed/>
+    <w:rsid w:val="00B0150E"/>
+    <w:pPr>
+      <w:spacing w:line="240" w:lineRule="auto"/>
+    </w:pPr>
+    <w:rPr>
+      <w:rFonts w:ascii="Tahoma" w:hAnsi="Tahoma" w:cs="Tahoma"/>
+      <w:sz w:val="16"/>
+      <w:szCs w:val="16"/>
+    </w:rPr>
+  </w:style>
+  <w:style w:type="character" w:customStyle="1" w:styleId="BalloonTextChar">
+    <w:name w:val="Balloon Text Char"/>
+    <w:basedOn w:val="DefaultParagraphFont"/>
+    <w:link w:val="BalloonText"/>
+    <w:uiPriority w:val="99"/>
+    <w:semiHidden/>
+    <w:rsid w:val="00B0150E"/>
+    <w:rPr>
+      <w:rFonts w:ascii="Tahoma" w:hAnsi="Tahoma" w:cs="Tahoma"/>
+      <w:sz w:val="16"/>
+      <w:szCs w:val="16"/>
+    </w:rPr>
+  </w:style>
 </w:styles>
 </file>
 
@@ -16203,6 +16232,36 @@
       <w:lang w:val="en-PH"/>
     </w:rPr>
   </w:style>
+  <w:style w:type="paragraph" w:styleId="BalloonText">
+    <w:name w:val="Balloon Text"/>
+    <w:basedOn w:val="Normal"/>
+    <w:link w:val="BalloonTextChar"/>
+    <w:uiPriority w:val="99"/>
+    <w:semiHidden/>
+    <w:unhideWhenUsed/>
+    <w:rsid w:val="00B0150E"/>
+    <w:pPr>
+      <w:spacing w:line="240" w:lineRule="auto"/>
+    </w:pPr>
+    <w:rPr>
+      <w:rFonts w:ascii="Tahoma" w:hAnsi="Tahoma" w:cs="Tahoma"/>
+      <w:sz w:val="16"/>
+      <w:szCs w:val="16"/>
+    </w:rPr>
+  </w:style>
+  <w:style w:type="character" w:customStyle="1" w:styleId="BalloonTextChar">
+    <w:name w:val="Balloon Text Char"/>
+    <w:basedOn w:val="DefaultParagraphFont"/>
+    <w:link w:val="BalloonText"/>
+    <w:uiPriority w:val="99"/>
+    <w:semiHidden/>
+    <w:rsid w:val="00B0150E"/>
+    <w:rPr>
+      <w:rFonts w:ascii="Tahoma" w:hAnsi="Tahoma" w:cs="Tahoma"/>
+      <w:sz w:val="16"/>
+      <w:szCs w:val="16"/>
+    </w:rPr>
+  </w:style>
 </w:styles>
 </file>
 

</xml_diff>